<commit_message>
fix: fix About & Experience pages
</commit_message>
<xml_diff>
--- a/src/assets/CV.docx
+++ b/src/assets/CV.docx
@@ -196,31 +196,26 @@
               <w:rPr>
                 <w:lang w:val="ru-RU"/>
               </w:rPr>
-              <w:t xml:space="preserve">Веб-сайт: </w:t>
+              <w:t xml:space="preserve">Веб-сайт:</w:t>
             </w:r>
             <w:r>
               <w:rPr>
-                <w:lang w:val="ru-RU"/>
+                <w:lang w:val="en-US"/>
+              </w:rPr>
+              <w:t xml:space="preserve"> </w:t>
+            </w:r>
+            <w:r>
+              <w:rPr>
+                <w:lang w:val="en-US"/>
               </w:rPr>
             </w:r>
-            <w:hyperlink r:id="rId12" w:tooltip="https://aleksin-official.tk/" w:history="1">
+            <w:hyperlink r:id="rId12" w:tooltip="http://aleksin-official.vercel.app" w:history="1">
               <w:r>
                 <w:rPr>
                   <w:rStyle w:val="861"/>
-                  <w:lang w:val="ru-RU"/>
+                  <w:lang w:val="en-US"/>
                 </w:rPr>
-                <w:t xml:space="preserve">aleksin-official.tk</w:t>
-              </w:r>
-              <w:r>
-                <w:rPr>
-                  <w:rStyle w:val="861"/>
-                  <w:lang w:val="ru-RU"/>
-                </w:rPr>
-              </w:r>
-              <w:r>
-                <w:rPr>
-                  <w:rStyle w:val="861"/>
-                </w:rPr>
+                <w:t xml:space="preserve">aleksin-official.vercel.app</w:t>
               </w:r>
             </w:hyperlink>
             <w:r/>
@@ -4804,17 +4799,24 @@
         </w:rPr>
         <w:t xml:space="preserve">Ссылка на мой веб-сайт с портфолио: </w:t>
       </w:r>
-      <w:hyperlink r:id="rId13" w:tooltip="https://aleksin-official.tk/" w:history="1">
+      <w:r/>
+      <w:hyperlink r:id="rId13" w:tooltip="http://aleksin-official.vercel.app" w:history="1">
         <w:r>
           <w:rPr>
             <w:rStyle w:val="861"/>
-            <w:sz w:val="24"/>
-            <w:szCs w:val="24"/>
-            <w:lang w:val="ru-RU"/>
+            <w:lang w:val="en-US"/>
           </w:rPr>
-          <w:t xml:space="preserve">aleksin-official.tk</w:t>
+          <w:t xml:space="preserve">aleksin-official.vercel.app</w:t>
         </w:r>
       </w:hyperlink>
+      <w:r/>
+      <w:r>
+        <w:rPr>
+          <w:sz w:val="24"/>
+          <w:szCs w:val="24"/>
+          <w:lang w:val="ru-RU"/>
+        </w:rPr>
+      </w:r>
       <w:r>
         <w:rPr>
           <w:sz w:val="24"/>

</xml_diff>

<commit_message>
fix: fix CV file
</commit_message>
<xml_diff>
--- a/src/assets/CV.docx
+++ b/src/assets/CV.docx
@@ -140,6 +140,7 @@
             <w:pPr>
               <w:pStyle w:val="894"/>
               <w:rPr>
+                <w:highlight w:val="none"/>
                 <w:lang w:val="ru-RU"/>
               </w:rPr>
             </w:pPr>
@@ -150,6 +151,40 @@
               <w:t xml:space="preserve">Телефон: +7 (987) 648-74-86</w:t>
             </w:r>
             <w:r/>
+          </w:p>
+          <w:p>
+            <w:pPr>
+              <w:pStyle w:val="894"/>
+              <w:rPr>
+                <w:lang w:val="ru-RU"/>
+              </w:rPr>
+            </w:pPr>
+            <w:r>
+              <w:rPr>
+                <w:highlight w:val="none"/>
+                <w:lang w:val="en-US"/>
+              </w:rPr>
+              <w:t xml:space="preserve">Telegram: </w:t>
+            </w:r>
+            <w:r>
+              <w:rPr>
+                <w:highlight w:val="none"/>
+                <w:lang w:val="en-US"/>
+              </w:rPr>
+              <w:t xml:space="preserve">@ilya_js_overflow</w:t>
+            </w:r>
+            <w:r>
+              <w:rPr>
+                <w:highlight w:val="none"/>
+                <w:lang w:val="en-US"/>
+              </w:rPr>
+            </w:r>
+            <w:r>
+              <w:rPr>
+                <w:highlight w:val="none"/>
+                <w:lang w:val="ru-RU"/>
+              </w:rPr>
+            </w:r>
           </w:p>
           <w:p>
             <w:pPr>
@@ -251,6 +286,7 @@
                 <w:highlight w:val="none"/>
               </w:rPr>
             </w:r>
+            <w:r/>
           </w:p>
         </w:tc>
       </w:tr>
@@ -4799,7 +4835,6 @@
         </w:rPr>
         <w:t xml:space="preserve">Ссылка на мой веб-сайт с портфолио: </w:t>
       </w:r>
-      <w:r/>
       <w:hyperlink r:id="rId13" w:tooltip="http://aleksin-official.vercel.app" w:history="1">
         <w:r>
           <w:rPr>
@@ -4809,14 +4844,6 @@
           <w:t xml:space="preserve">aleksin-official.vercel.app</w:t>
         </w:r>
       </w:hyperlink>
-      <w:r/>
-      <w:r>
-        <w:rPr>
-          <w:sz w:val="24"/>
-          <w:szCs w:val="24"/>
-          <w:lang w:val="ru-RU"/>
-        </w:rPr>
-      </w:r>
       <w:r>
         <w:rPr>
           <w:sz w:val="24"/>
@@ -4892,7 +4919,7 @@
           <w:highlight w:val="none"/>
           <w:lang w:val="ru-RU"/>
         </w:rPr>
-        <w:t xml:space="preserve">Помимо разработки личного сайта, как бренда, </w:t>
+        <w:t xml:space="preserve">Помимо разработки личного сайта, как бренда, коммерческая </w:t>
       </w:r>
       <w:r>
         <w:rPr>
@@ -4901,16 +4928,6 @@
           <w:highlight w:val="none"/>
           <w:lang w:val="ru-RU"/>
         </w:rPr>
-        <w:t xml:space="preserve">есть несколько офферов по разработке</w:t>
-      </w:r>
-      <w:r>
-        <w:rPr>
-          <w:sz w:val="24"/>
-          <w:szCs w:val="24"/>
-          <w:highlight w:val="none"/>
-          <w:lang w:val="en-US"/>
-        </w:rPr>
-        <w:t xml:space="preserve"> </w:t>
       </w:r>
       <w:r>
         <w:rPr>
@@ -4919,7 +4936,24 @@
           <w:highlight w:val="none"/>
           <w:lang w:val="ru-RU"/>
         </w:rPr>
-        <w:t xml:space="preserve">лэндингов, а также клиента для разработки калькуляторов на </w:t>
+        <w:t xml:space="preserve">верстка лендингов для декстопа и мобильных устройств</w:t>
+      </w:r>
+      <w:r>
+        <w:rPr>
+          <w:sz w:val="24"/>
+          <w:szCs w:val="24"/>
+          <w:highlight w:val="none"/>
+          <w:lang w:val="ru-RU"/>
+        </w:rPr>
+      </w:r>
+      <w:r>
+        <w:rPr>
+          <w:sz w:val="24"/>
+          <w:szCs w:val="24"/>
+          <w:highlight w:val="none"/>
+          <w:lang w:val="ru-RU"/>
+        </w:rPr>
+        <w:t xml:space="preserve">, а также разработка калькуляторов на </w:t>
       </w:r>
       <w:r>
         <w:rPr>
@@ -8126,6 +8160,7 @@
                 <w:lang w:val="ru-RU"/>
               </w:rPr>
             </w:r>
+            <w:r/>
           </w:p>
           <w:p>
             <w:pPr>
@@ -8145,7 +8180,6 @@
               </w:rPr>
               <w:t xml:space="preserve">Ниже среднего - владение командной строкой</w:t>
             </w:r>
-            <w:r/>
             <w:r/>
           </w:p>
           <w:p>
@@ -8184,6 +8218,7 @@
                 <w:lang w:val="ru-RU"/>
               </w:rPr>
             </w:r>
+            <w:r/>
           </w:p>
         </w:tc>
       </w:tr>
@@ -11670,23 +11705,433 @@
         </w:tc>
       </w:tr>
     </w:tbl>
+    <w:tbl>
+      <w:tblPr>
+        <w:tblW w:w="0" w:type="auto"/>
+        <w:tblInd w:w="0" w:type="dxa"/>
+        <w:tblBorders>
+          <w:top w:val="none" w:color="000000" w:sz="0" w:space="0"/>
+          <w:left w:val="none" w:color="000000" w:sz="0" w:space="0"/>
+          <w:bottom w:val="none" w:color="000000" w:sz="0" w:space="0"/>
+          <w:right w:val="none" w:color="000000" w:sz="0" w:space="0"/>
+          <w:insideH w:val="none" w:color="000000" w:sz="0" w:space="0"/>
+          <w:insideV w:val="none" w:color="000000" w:sz="0" w:space="0"/>
+        </w:tblBorders>
+        <w:tblLayout w:type="fixed"/>
+        <w:tblCellMar>
+          <w:left w:w="0" w:type="dxa"/>
+          <w:right w:w="0" w:type="dxa"/>
+        </w:tblCellMar>
+        <w:tblLook w:val="04A0" w:firstRow="1" w:lastRow="0" w:firstColumn="1" w:lastColumn="0" w:noHBand="0" w:noVBand="1"/>
+      </w:tblPr>
+      <w:tblGrid>
+        <w:gridCol w:w="1800"/>
+        <w:gridCol w:w="9071"/>
+      </w:tblGrid>
+      <w:tr>
+        <w:trPr/>
+        <w:tc>
+          <w:tcPr>
+            <w:tcW w:w="1800" w:type="dxa"/>
+            <w:textDirection w:val="lrTb"/>
+            <w:noWrap w:val="false"/>
+          </w:tcPr>
+          <w:p>
+            <w:pPr>
+              <w:ind w:left="142" w:right="0" w:firstLine="0"/>
+              <w:jc w:val="left"/>
+              <w:spacing w:before="0" w:after="0" w:line="220" w:lineRule="atLeast"/>
+              <w:rPr>
+                <w:rFonts w:ascii="Arial" w:hAnsi="Arial" w:eastAsia="Arial" w:cs="Arial"/>
+                <w:b/>
+                <w:bCs/>
+                <w:color w:val="000000" w:themeColor="text1"/>
+                <w:sz w:val="32"/>
+                <w:szCs w:val="32"/>
+              </w:rPr>
+            </w:pPr>
+            <w:r>
+              <w:rPr>
+                <w:rFonts w:ascii="Calibri" w:hAnsi="Calibri" w:eastAsia="Arial" w:cs="Calibri"/>
+                <w:b/>
+                <w:bCs/>
+                <w:color w:val="000000" w:themeColor="text1"/>
+                <w:sz w:val="32"/>
+                <w:szCs w:val="32"/>
+              </w:rPr>
+              <w:t xml:space="preserve">Обо мне</w:t>
+            </w:r>
+            <w:r>
+              <w:rPr>
+                <w:rFonts w:ascii="Calibri" w:hAnsi="Calibri" w:eastAsia="Arial" w:cs="Calibri"/>
+                <w:b/>
+                <w:bCs/>
+                <w:color w:val="000000" w:themeColor="text1"/>
+                <w:sz w:val="32"/>
+                <w:szCs w:val="32"/>
+              </w:rPr>
+            </w:r>
+            <w:r>
+              <w:rPr>
+                <w:b/>
+                <w:bCs/>
+                <w:color w:val="000000" w:themeColor="text1"/>
+                <w:sz w:val="32"/>
+                <w:szCs w:val="32"/>
+              </w:rPr>
+            </w:r>
+          </w:p>
+        </w:tc>
+        <w:tc>
+          <w:tcPr>
+            <w:tcW w:w="9071" w:type="dxa"/>
+            <w:textDirection w:val="lrTb"/>
+            <w:noWrap w:val="false"/>
+          </w:tcPr>
+          <w:p>
+            <w:pPr>
+              <w:ind w:left="283" w:right="0" w:firstLine="0"/>
+              <w:jc w:val="left"/>
+              <w:spacing w:before="0" w:after="0" w:line="260" w:lineRule="atLeast"/>
+              <w:rPr>
+                <w:rFonts w:ascii="Calibri Light" w:hAnsi="Calibri Light" w:eastAsia="Arial" w:cs="Calibri Light"/>
+                <w:sz w:val="24"/>
+                <w:szCs w:val="24"/>
+              </w:rPr>
+            </w:pPr>
+            <w:r>
+              <w:rPr>
+                <w:rFonts w:ascii="Calibri Light" w:hAnsi="Calibri Light" w:eastAsia="Arial" w:cs="Calibri Light"/>
+                <w:sz w:val="24"/>
+                <w:szCs w:val="24"/>
+              </w:rPr>
+              <w:t xml:space="preserve">Активно занимаюсь web - разработкой</w:t>
+            </w:r>
+            <w:r>
+              <w:rPr>
+                <w:rFonts w:ascii="Calibri Light" w:hAnsi="Calibri Light" w:eastAsia="Arial" w:cs="Calibri Light"/>
+                <w:sz w:val="24"/>
+                <w:szCs w:val="24"/>
+                <w:lang w:val="ru-RU"/>
+              </w:rPr>
+              <w:t xml:space="preserve"> почти 2 года</w:t>
+            </w:r>
+            <w:r>
+              <w:rPr>
+                <w:rFonts w:ascii="Calibri Light" w:hAnsi="Calibri Light" w:eastAsia="Arial" w:cs="Calibri Light"/>
+                <w:sz w:val="24"/>
+                <w:szCs w:val="24"/>
+              </w:rPr>
+              <w:t xml:space="preserve"> и </w:t>
+            </w:r>
+            <w:r>
+              <w:rPr>
+                <w:rFonts w:ascii="Calibri Light" w:hAnsi="Calibri Light" w:eastAsia="Arial" w:cs="Calibri Light"/>
+                <w:sz w:val="24"/>
+                <w:szCs w:val="24"/>
+                <w:lang w:val="ru-RU"/>
+              </w:rPr>
+              <w:t xml:space="preserve">постоянно изучаю новые технологии, стараюсь их применять</w:t>
+            </w:r>
+            <w:r>
+              <w:rPr>
+                <w:rFonts w:ascii="Calibri Light" w:hAnsi="Calibri Light" w:eastAsia="Arial" w:cs="Calibri Light"/>
+                <w:sz w:val="24"/>
+                <w:szCs w:val="24"/>
+              </w:rPr>
+              <w:t xml:space="preserve">.</w:t>
+            </w:r>
+            <w:r>
+              <w:rPr>
+                <w:rFonts w:ascii="Calibri Light" w:hAnsi="Calibri Light" w:eastAsia="Arial" w:cs="Calibri Light"/>
+                <w:sz w:val="24"/>
+                <w:szCs w:val="24"/>
+              </w:rPr>
+              <w:br/>
+            </w:r>
+            <w:r>
+              <w:rPr>
+                <w:rFonts w:ascii="Calibri Light" w:hAnsi="Calibri Light" w:eastAsia="Arial" w:cs="Calibri Light"/>
+                <w:sz w:val="24"/>
+                <w:szCs w:val="24"/>
+              </w:rPr>
+              <w:br/>
+            </w:r>
+            <w:r>
+              <w:rPr>
+                <w:rFonts w:ascii="Calibri Light" w:hAnsi="Calibri Light" w:eastAsia="Arial" w:cs="Calibri Light"/>
+                <w:sz w:val="24"/>
+                <w:szCs w:val="24"/>
+              </w:rPr>
+              <w:t xml:space="preserve">Умею</w:t>
+            </w:r>
+            <w:r>
+              <w:rPr>
+                <w:rFonts w:ascii="Calibri Light" w:hAnsi="Calibri Light" w:eastAsia="Arial" w:cs="Calibri Light"/>
+                <w:sz w:val="24"/>
+                <w:szCs w:val="24"/>
+                <w:lang w:val="ru-RU"/>
+              </w:rPr>
+              <w:t xml:space="preserve"> и люблю</w:t>
+            </w:r>
+            <w:r>
+              <w:rPr>
+                <w:rFonts w:ascii="Calibri Light" w:hAnsi="Calibri Light" w:eastAsia="Arial" w:cs="Calibri Light"/>
+                <w:sz w:val="24"/>
+                <w:szCs w:val="24"/>
+              </w:rPr>
+              <w:t xml:space="preserve"> работать в команде.</w:t>
+            </w:r>
+            <w:r>
+              <w:rPr>
+                <w:rFonts w:ascii="Calibri Light" w:hAnsi="Calibri Light" w:eastAsia="Arial" w:cs="Calibri Light"/>
+                <w:sz w:val="24"/>
+                <w:szCs w:val="24"/>
+                <w:lang w:val="ru-RU"/>
+              </w:rPr>
+              <w:t xml:space="preserve"> Могу организовать себя</w:t>
+            </w:r>
+            <w:r>
+              <w:rPr>
+                <w:rFonts w:ascii="Calibri Light" w:hAnsi="Calibri Light" w:eastAsia="Arial" w:cs="Calibri Light"/>
+                <w:sz w:val="24"/>
+                <w:szCs w:val="24"/>
+              </w:rPr>
+              <w:t xml:space="preserve"> для дистанционной работы.</w:t>
+            </w:r>
+            <w:r>
+              <w:rPr>
+                <w:rFonts w:ascii="Calibri Light" w:hAnsi="Calibri Light" w:eastAsia="Arial" w:cs="Calibri Light"/>
+                <w:sz w:val="24"/>
+                <w:szCs w:val="24"/>
+                <w:lang w:val="ru-RU"/>
+              </w:rPr>
+              <w:t xml:space="preserve"> </w:t>
+            </w:r>
+            <w:r>
+              <w:rPr>
+                <w:rFonts w:ascii="Calibri Light" w:hAnsi="Calibri Light" w:eastAsia="Arial" w:cs="Calibri Light"/>
+                <w:sz w:val="24"/>
+                <w:szCs w:val="24"/>
+                <w:lang w:val="ru-RU"/>
+              </w:rPr>
+              <w:t xml:space="preserve">Полученный опыт не просто лежит в копилке навыков, а активно применяется в разработке продукта</w:t>
+            </w:r>
+            <w:r>
+              <w:rPr>
+                <w:rFonts w:ascii="Calibri Light" w:hAnsi="Calibri Light" w:eastAsia="Arial" w:cs="Calibri Light"/>
+                <w:sz w:val="24"/>
+                <w:szCs w:val="24"/>
+              </w:rPr>
+              <w:t xml:space="preserve">. </w:t>
+            </w:r>
+            <w:r>
+              <w:rPr>
+                <w:rFonts w:ascii="Calibri Light" w:hAnsi="Calibri Light" w:eastAsia="Arial" w:cs="Calibri Light"/>
+                <w:sz w:val="24"/>
+                <w:szCs w:val="24"/>
+                <w:lang w:val="ru-RU"/>
+              </w:rPr>
+              <w:t xml:space="preserve">Люблю учиться, помимо самостоятельного обучения, у более опытных коллег</w:t>
+            </w:r>
+            <w:r>
+              <w:rPr>
+                <w:rFonts w:ascii="Calibri Light" w:hAnsi="Calibri Light" w:eastAsia="Arial" w:cs="Calibri Light"/>
+                <w:sz w:val="24"/>
+                <w:szCs w:val="24"/>
+              </w:rPr>
+              <w:t xml:space="preserve">.</w:t>
+            </w:r>
+            <w:r>
+              <w:rPr>
+                <w:rFonts w:ascii="Calibri Light" w:hAnsi="Calibri Light" w:eastAsia="Arial" w:cs="Calibri Light"/>
+                <w:sz w:val="24"/>
+                <w:szCs w:val="24"/>
+              </w:rPr>
+              <w:br/>
+            </w:r>
+            <w:r>
+              <w:rPr>
+                <w:rFonts w:ascii="Calibri Light" w:hAnsi="Calibri Light" w:eastAsia="Arial" w:cs="Calibri Light"/>
+                <w:sz w:val="24"/>
+                <w:szCs w:val="24"/>
+              </w:rPr>
+              <w:br/>
+            </w:r>
+            <w:r>
+              <w:rPr>
+                <w:rFonts w:ascii="Calibri Light" w:hAnsi="Calibri Light" w:eastAsia="Arial" w:cs="Calibri Light"/>
+                <w:b/>
+                <w:bCs/>
+                <w:sz w:val="24"/>
+                <w:szCs w:val="24"/>
+              </w:rPr>
+              <w:t xml:space="preserve">Мой стек :</w:t>
+            </w:r>
+            <w:r>
+              <w:rPr>
+                <w:rFonts w:ascii="Calibri Light" w:hAnsi="Calibri Light" w:eastAsia="Arial" w:cs="Calibri Light"/>
+                <w:sz w:val="24"/>
+                <w:szCs w:val="24"/>
+              </w:rPr>
+              <w:br/>
+            </w:r>
+            <w:r>
+              <w:rPr>
+                <w:rFonts w:ascii="Calibri Light" w:hAnsi="Calibri Light" w:eastAsia="Arial" w:cs="Calibri Light"/>
+                <w:i/>
+                <w:iCs/>
+                <w:sz w:val="24"/>
+                <w:szCs w:val="24"/>
+              </w:rPr>
+              <w:t xml:space="preserve">Frontend</w:t>
+            </w:r>
+            <w:r>
+              <w:rPr>
+                <w:rFonts w:ascii="Calibri Light" w:hAnsi="Calibri Light" w:eastAsia="Arial" w:cs="Calibri Light"/>
+                <w:sz w:val="24"/>
+                <w:szCs w:val="24"/>
+              </w:rPr>
+              <w:t xml:space="preserve">: HTML5, CSS3, SCSS, Webpack,  JavaScript, React</w:t>
+            </w:r>
+            <w:r>
+              <w:rPr>
+                <w:rFonts w:ascii="Calibri Light" w:hAnsi="Calibri Light" w:eastAsia="Arial" w:cs="Calibri Light"/>
+                <w:sz w:val="24"/>
+                <w:szCs w:val="24"/>
+                <w:lang w:val="ru-RU"/>
+              </w:rPr>
+              <w:t xml:space="preserve">, </w:t>
+            </w:r>
+            <w:r>
+              <w:rPr>
+                <w:rFonts w:ascii="Calibri Light" w:hAnsi="Calibri Light" w:eastAsia="Arial" w:cs="Calibri Light"/>
+                <w:sz w:val="24"/>
+                <w:szCs w:val="24"/>
+                <w:lang w:val="en-US"/>
+              </w:rPr>
+              <w:t xml:space="preserve">NextJS</w:t>
+            </w:r>
+            <w:r>
+              <w:rPr>
+                <w:rFonts w:ascii="Calibri Light" w:hAnsi="Calibri Light" w:eastAsia="Arial" w:cs="Calibri Light"/>
+                <w:sz w:val="24"/>
+                <w:szCs w:val="24"/>
+              </w:rPr>
+              <w:t xml:space="preserve">, Redux, Axios, TailwindCSS, Material UI.</w:t>
+            </w:r>
+            <w:r>
+              <w:rPr>
+                <w:rFonts w:ascii="Calibri Light" w:hAnsi="Calibri Light" w:eastAsia="Arial" w:cs="Calibri Light"/>
+                <w:sz w:val="24"/>
+                <w:szCs w:val="24"/>
+              </w:rPr>
+            </w:r>
+            <w:r>
+              <w:rPr>
+                <w:rFonts w:ascii="Calibri Light" w:hAnsi="Calibri Light" w:cs="Calibri Light"/>
+                <w:sz w:val="24"/>
+                <w:szCs w:val="24"/>
+              </w:rPr>
+            </w:r>
+          </w:p>
+          <w:p>
+            <w:pPr>
+              <w:ind w:left="283" w:right="-142" w:firstLine="0"/>
+              <w:jc w:val="left"/>
+              <w:spacing w:before="0" w:after="0" w:line="260" w:lineRule="atLeast"/>
+              <w:rPr>
+                <w:rFonts w:ascii="Calibri Light" w:hAnsi="Calibri Light" w:cs="Calibri Light"/>
+                <w:sz w:val="24"/>
+                <w:szCs w:val="24"/>
+              </w:rPr>
+            </w:pPr>
+            <w:r>
+              <w:rPr>
+                <w:rFonts w:ascii="Calibri Light" w:hAnsi="Calibri Light" w:eastAsia="Arial" w:cs="Calibri Light"/>
+                <w:i/>
+                <w:iCs/>
+                <w:sz w:val="24"/>
+                <w:szCs w:val="24"/>
+              </w:rPr>
+              <w:t xml:space="preserve">Backend</w:t>
+            </w:r>
+            <w:r>
+              <w:rPr>
+                <w:rFonts w:ascii="Calibri Light" w:hAnsi="Calibri Light" w:eastAsia="Arial" w:cs="Calibri Light"/>
+                <w:sz w:val="24"/>
+                <w:szCs w:val="24"/>
+              </w:rPr>
+              <w:t xml:space="preserve">: NodeJS</w:t>
+            </w:r>
+            <w:r>
+              <w:rPr>
+                <w:rFonts w:ascii="Calibri Light" w:hAnsi="Calibri Light" w:eastAsia="Arial" w:cs="Calibri Light"/>
+                <w:sz w:val="24"/>
+                <w:szCs w:val="24"/>
+              </w:rPr>
+              <w:br/>
+            </w:r>
+            <w:r>
+              <w:rPr>
+                <w:rFonts w:ascii="Calibri Light" w:hAnsi="Calibri Light" w:eastAsia="Arial" w:cs="Calibri Light"/>
+                <w:i/>
+                <w:iCs/>
+                <w:sz w:val="24"/>
+                <w:szCs w:val="24"/>
+              </w:rPr>
+              <w:t xml:space="preserve">Other</w:t>
+            </w:r>
+            <w:r>
+              <w:rPr>
+                <w:rFonts w:ascii="Calibri Light" w:hAnsi="Calibri Light" w:eastAsia="Arial" w:cs="Calibri Light"/>
+                <w:sz w:val="24"/>
+                <w:szCs w:val="24"/>
+              </w:rPr>
+              <w:t xml:space="preserve">: Git, GitHub, Trello</w:t>
+            </w:r>
+            <w:r>
+              <w:rPr>
+                <w:rFonts w:ascii="Calibri Light" w:hAnsi="Calibri Light" w:eastAsia="Arial" w:cs="Calibri Light"/>
+                <w:sz w:val="24"/>
+                <w:szCs w:val="24"/>
+                <w:lang w:val="ru-RU"/>
+              </w:rPr>
+              <w:t xml:space="preserve">, </w:t>
+            </w:r>
+            <w:r>
+              <w:rPr>
+                <w:rFonts w:ascii="Calibri Light" w:hAnsi="Calibri Light" w:eastAsia="Arial" w:cs="Calibri Light"/>
+                <w:sz w:val="24"/>
+                <w:szCs w:val="24"/>
+                <w:lang w:val="en-US"/>
+              </w:rPr>
+              <w:t xml:space="preserve">Linux</w:t>
+            </w:r>
+            <w:r>
+              <w:rPr>
+                <w:rFonts w:ascii="Calibri Light" w:hAnsi="Calibri Light" w:eastAsia="Arial" w:cs="Calibri Light"/>
+                <w:sz w:val="24"/>
+                <w:szCs w:val="24"/>
+              </w:rPr>
+              <w:t xml:space="preserve">.</w:t>
+            </w:r>
+            <w:r>
+              <w:rPr>
+                <w:rFonts w:ascii="Calibri Light" w:hAnsi="Calibri Light" w:cs="Calibri Light"/>
+                <w:sz w:val="24"/>
+                <w:szCs w:val="24"/>
+              </w:rPr>
+            </w:r>
+            <w:r/>
+          </w:p>
+        </w:tc>
+      </w:tr>
+    </w:tbl>
     <w:p>
       <w:pPr>
         <w:ind w:left="0"/>
-        <w:rPr>
-          <w:lang w:val="ru-RU"/>
-        </w:rPr>
       </w:pPr>
-      <w:r>
-        <w:rPr>
-          <w:lang w:val="ru-RU"/>
-        </w:rPr>
-      </w:r>
-      <w:bookmarkEnd w:id="0"/>
-      <w:r/>
-      <w:r/>
-    </w:p>
-    <w:p>
       <w:r/>
       <w:r/>
     </w:p>

</xml_diff>